<commit_message>
update hometask for module 1
</commit_message>
<xml_diff>
--- a/module 1/Auto_CDP_Module1_Alexey_Kachemirov_hometask.docx
+++ b/module 1/Auto_CDP_Module1_Alexey_Kachemirov_hometask.docx
@@ -805,7 +805,97 @@
           <w:sz w:val="24"/>
           <w:szCs w:val="24"/>
         </w:rPr>
-        <w:t>It will be costly to test application manually.</w:t>
+        <w:t>It will be cost</w:t>
+      </w:r>
+      <w:r>
+        <w:rPr>
+          <w:rFonts w:ascii="Source Sans Pro" w:hAnsi="Source Sans Pro"/>
+          <w:sz w:val="24"/>
+          <w:szCs w:val="24"/>
+        </w:rPr>
+        <w:t>ly to test application manually</w:t>
+      </w:r>
+    </w:p>
+    <w:p>
+      <w:pPr>
+        <w:pStyle w:val="BodyText"/>
+        <w:numPr>
+          <w:ilvl w:val="0"/>
+          <w:numId w:val="3"/>
+        </w:numPr>
+        <w:spacing w:after="0"/>
+        <w:jc w:val="both"/>
+        <w:rPr>
+          <w:rFonts w:ascii="Source Sans Pro" w:hAnsi="Source Sans Pro"/>
+          <w:sz w:val="24"/>
+          <w:szCs w:val="24"/>
+        </w:rPr>
+      </w:pPr>
+      <w:r>
+        <w:rPr>
+          <w:rFonts w:ascii="Source Sans Pro" w:hAnsi="Source Sans Pro"/>
+          <w:sz w:val="24"/>
+          <w:szCs w:val="24"/>
+        </w:rPr>
+        <w:t>It constantly improves quality of application as regular run of automation tests finds issues faster than irregular manual testing</w:t>
+      </w:r>
+    </w:p>
+    <w:p>
+      <w:pPr>
+        <w:pStyle w:val="BodyText"/>
+        <w:numPr>
+          <w:ilvl w:val="0"/>
+          <w:numId w:val="3"/>
+        </w:numPr>
+        <w:spacing w:after="0"/>
+        <w:jc w:val="both"/>
+        <w:rPr>
+          <w:rFonts w:ascii="Source Sans Pro" w:hAnsi="Source Sans Pro"/>
+          <w:sz w:val="24"/>
+          <w:szCs w:val="24"/>
+        </w:rPr>
+      </w:pPr>
+      <w:r>
+        <w:rPr>
+          <w:rFonts w:ascii="Source Sans Pro" w:hAnsi="Source Sans Pro"/>
+          <w:sz w:val="24"/>
+          <w:szCs w:val="24"/>
+        </w:rPr>
+        <w:t xml:space="preserve">It reduces costs of testing by reducing manual </w:t>
+      </w:r>
+      <w:proofErr w:type="spellStart"/>
+      <w:r>
+        <w:rPr>
+          <w:rFonts w:ascii="Source Sans Pro" w:hAnsi="Source Sans Pro"/>
+          <w:sz w:val="24"/>
+          <w:szCs w:val="24"/>
+        </w:rPr>
+        <w:t>labour</w:t>
+      </w:r>
+      <w:proofErr w:type="spellEnd"/>
+    </w:p>
+    <w:p>
+      <w:pPr>
+        <w:pStyle w:val="BodyText"/>
+        <w:numPr>
+          <w:ilvl w:val="0"/>
+          <w:numId w:val="3"/>
+        </w:numPr>
+        <w:spacing w:after="0"/>
+        <w:jc w:val="both"/>
+        <w:rPr>
+          <w:rFonts w:ascii="Source Sans Pro" w:hAnsi="Source Sans Pro"/>
+          <w:sz w:val="24"/>
+          <w:szCs w:val="24"/>
+        </w:rPr>
+      </w:pPr>
+      <w:r>
+        <w:rPr>
+          <w:rFonts w:ascii="Source Sans Pro" w:hAnsi="Source Sans Pro"/>
+          <w:sz w:val="24"/>
+          <w:szCs w:val="24"/>
+        </w:rPr>
+        <w:t>It’s our customer’s requirement</w:t>
       </w:r>
     </w:p>
     <w:p>
@@ -838,6 +928,629 @@
         </w:rPr>
         <w:t xml:space="preserve"> in our case we save time and money by frequently running automation tests and as a result quality is improved</w:t>
       </w:r>
+    </w:p>
+    <w:p>
+      <w:pPr>
+        <w:pStyle w:val="BodyText"/>
+        <w:spacing w:after="0"/>
+        <w:ind w:firstLine="709"/>
+        <w:jc w:val="both"/>
+        <w:rPr>
+          <w:rFonts w:ascii="Source Sans Pro" w:hAnsi="Source Sans Pro"/>
+          <w:sz w:val="24"/>
+          <w:szCs w:val="24"/>
+        </w:rPr>
+      </w:pPr>
+    </w:p>
+    <w:p>
+      <w:pPr>
+        <w:pStyle w:val="BodyText"/>
+        <w:spacing w:after="0"/>
+        <w:ind w:firstLine="709"/>
+        <w:jc w:val="both"/>
+        <w:rPr>
+          <w:rFonts w:ascii="Source Sans Pro" w:hAnsi="Source Sans Pro"/>
+          <w:sz w:val="24"/>
+          <w:szCs w:val="24"/>
+        </w:rPr>
+      </w:pPr>
+    </w:p>
+    <w:p>
+      <w:pPr>
+        <w:pStyle w:val="BodyText"/>
+        <w:spacing w:after="0"/>
+        <w:ind w:firstLine="709"/>
+        <w:jc w:val="both"/>
+        <w:rPr>
+          <w:rFonts w:ascii="Source Sans Pro" w:hAnsi="Source Sans Pro"/>
+          <w:sz w:val="24"/>
+          <w:szCs w:val="24"/>
+        </w:rPr>
+      </w:pPr>
+      <w:r>
+        <w:rPr>
+          <w:rFonts w:ascii="Source Sans Pro" w:hAnsi="Source Sans Pro"/>
+          <w:sz w:val="24"/>
+          <w:szCs w:val="24"/>
+        </w:rPr>
+        <w:lastRenderedPageBreak/>
+        <w:t>T</w:t>
+      </w:r>
+      <w:r>
+        <w:rPr>
+          <w:rFonts w:ascii="Source Sans Pro" w:hAnsi="Source Sans Pro"/>
+          <w:sz w:val="24"/>
+          <w:szCs w:val="24"/>
+        </w:rPr>
+        <w:t xml:space="preserve">he following tests </w:t>
+      </w:r>
+      <w:proofErr w:type="gramStart"/>
+      <w:r>
+        <w:rPr>
+          <w:rFonts w:ascii="Source Sans Pro" w:hAnsi="Source Sans Pro"/>
+          <w:sz w:val="24"/>
+          <w:szCs w:val="24"/>
+        </w:rPr>
+        <w:t>should be automated</w:t>
+      </w:r>
+      <w:proofErr w:type="gramEnd"/>
+      <w:r>
+        <w:rPr>
+          <w:rFonts w:ascii="Source Sans Pro" w:hAnsi="Source Sans Pro"/>
+          <w:sz w:val="24"/>
+          <w:szCs w:val="24"/>
+        </w:rPr>
+        <w:t xml:space="preserve"> on our project:</w:t>
+      </w:r>
+    </w:p>
+    <w:p>
+      <w:pPr>
+        <w:pStyle w:val="BodyText"/>
+        <w:numPr>
+          <w:ilvl w:val="0"/>
+          <w:numId w:val="3"/>
+        </w:numPr>
+        <w:spacing w:after="0"/>
+        <w:ind w:left="0" w:firstLine="709"/>
+        <w:jc w:val="both"/>
+        <w:rPr>
+          <w:rFonts w:ascii="Source Sans Pro" w:hAnsi="Source Sans Pro"/>
+          <w:sz w:val="24"/>
+          <w:szCs w:val="24"/>
+        </w:rPr>
+      </w:pPr>
+      <w:r>
+        <w:rPr>
+          <w:rFonts w:ascii="Source Sans Pro" w:hAnsi="Source Sans Pro"/>
+          <w:b/>
+          <w:sz w:val="24"/>
+          <w:szCs w:val="24"/>
+        </w:rPr>
+        <w:t>Smoke test.</w:t>
+      </w:r>
+      <w:r>
+        <w:rPr>
+          <w:rFonts w:ascii="Source Sans Pro" w:hAnsi="Source Sans Pro"/>
+          <w:sz w:val="24"/>
+          <w:szCs w:val="24"/>
+        </w:rPr>
+        <w:t xml:space="preserve"> As this type of testing </w:t>
+      </w:r>
+      <w:proofErr w:type="gramStart"/>
+      <w:r>
+        <w:rPr>
+          <w:rFonts w:ascii="Source Sans Pro" w:hAnsi="Source Sans Pro"/>
+          <w:sz w:val="24"/>
+          <w:szCs w:val="24"/>
+        </w:rPr>
+        <w:t>covers</w:t>
+      </w:r>
+      <w:proofErr w:type="gramEnd"/>
+      <w:r>
+        <w:rPr>
+          <w:rFonts w:ascii="Source Sans Pro" w:hAnsi="Source Sans Pro"/>
+          <w:sz w:val="24"/>
+          <w:szCs w:val="24"/>
+        </w:rPr>
+        <w:t xml:space="preserve"> main functionality of the application so running automation set for smoke test will save time when new feature is implemented and it’s important to make sure that it didn’t affect existing code.</w:t>
+      </w:r>
+    </w:p>
+    <w:p>
+      <w:pPr>
+        <w:pStyle w:val="BodyText"/>
+        <w:numPr>
+          <w:ilvl w:val="0"/>
+          <w:numId w:val="3"/>
+        </w:numPr>
+        <w:spacing w:after="0"/>
+        <w:ind w:left="0" w:firstLine="709"/>
+        <w:jc w:val="both"/>
+        <w:rPr>
+          <w:rFonts w:ascii="Source Sans Pro" w:hAnsi="Source Sans Pro"/>
+          <w:sz w:val="24"/>
+          <w:szCs w:val="24"/>
+        </w:rPr>
+      </w:pPr>
+      <w:r>
+        <w:rPr>
+          <w:rFonts w:ascii="Source Sans Pro" w:hAnsi="Source Sans Pro"/>
+          <w:b/>
+          <w:sz w:val="24"/>
+          <w:szCs w:val="24"/>
+        </w:rPr>
+        <w:t xml:space="preserve">Regression testing. </w:t>
+      </w:r>
+      <w:r>
+        <w:rPr>
+          <w:rFonts w:ascii="Source Sans Pro" w:hAnsi="Source Sans Pro"/>
+          <w:sz w:val="24"/>
+          <w:szCs w:val="24"/>
+        </w:rPr>
+        <w:t xml:space="preserve">Before each big </w:t>
+      </w:r>
+      <w:proofErr w:type="gramStart"/>
+      <w:r>
+        <w:rPr>
+          <w:rFonts w:ascii="Source Sans Pro" w:hAnsi="Source Sans Pro"/>
+          <w:sz w:val="24"/>
+          <w:szCs w:val="24"/>
+        </w:rPr>
+        <w:t>release</w:t>
+      </w:r>
+      <w:proofErr w:type="gramEnd"/>
+      <w:r>
+        <w:rPr>
+          <w:rFonts w:ascii="Source Sans Pro" w:hAnsi="Source Sans Pro"/>
+          <w:sz w:val="24"/>
+          <w:szCs w:val="24"/>
+        </w:rPr>
+        <w:t xml:space="preserve"> we have a requirement to do regression testing. As I mentioned previously we have different production environments and for one of pool there is fully automated regression set. It allows </w:t>
+      </w:r>
+      <w:proofErr w:type="gramStart"/>
+      <w:r>
+        <w:rPr>
+          <w:rFonts w:ascii="Source Sans Pro" w:hAnsi="Source Sans Pro"/>
+          <w:sz w:val="24"/>
+          <w:szCs w:val="24"/>
+        </w:rPr>
+        <w:t>to find</w:t>
+      </w:r>
+      <w:proofErr w:type="gramEnd"/>
+      <w:r>
+        <w:rPr>
+          <w:rFonts w:ascii="Source Sans Pro" w:hAnsi="Source Sans Pro"/>
+          <w:sz w:val="24"/>
+          <w:szCs w:val="24"/>
+        </w:rPr>
+        <w:t xml:space="preserve"> any issues in existing features and of course it leads to continuous quality improvement. There is no such option (regression tests covering) for other pools. So manual testers should do testing instead. It takes 6-7 working days in average to do regression testing manually for one tester on </w:t>
+      </w:r>
+      <w:proofErr w:type="gramStart"/>
+      <w:r>
+        <w:rPr>
+          <w:rFonts w:ascii="Source Sans Pro" w:hAnsi="Source Sans Pro"/>
+          <w:sz w:val="24"/>
+          <w:szCs w:val="24"/>
+        </w:rPr>
+        <w:t>1</w:t>
+      </w:r>
+      <w:proofErr w:type="gramEnd"/>
+      <w:r>
+        <w:rPr>
+          <w:rFonts w:ascii="Source Sans Pro" w:hAnsi="Source Sans Pro"/>
+          <w:sz w:val="24"/>
+          <w:szCs w:val="24"/>
+        </w:rPr>
+        <w:t xml:space="preserve"> environment. And here </w:t>
+      </w:r>
+      <w:proofErr w:type="gramStart"/>
+      <w:r>
+        <w:rPr>
+          <w:rFonts w:ascii="Source Sans Pro" w:hAnsi="Source Sans Pro"/>
+          <w:sz w:val="24"/>
+          <w:szCs w:val="24"/>
+        </w:rPr>
+        <w:t>can also</w:t>
+      </w:r>
+      <w:proofErr w:type="gramEnd"/>
+      <w:r>
+        <w:rPr>
+          <w:rFonts w:ascii="Source Sans Pro" w:hAnsi="Source Sans Pro"/>
+          <w:sz w:val="24"/>
+          <w:szCs w:val="24"/>
+        </w:rPr>
+        <w:t xml:space="preserve"> be some risks. For example, when one tester performs the same tests frequently he can face human error. He can miss something important. In case of </w:t>
+      </w:r>
+      <w:proofErr w:type="gramStart"/>
+      <w:r>
+        <w:rPr>
+          <w:rFonts w:ascii="Source Sans Pro" w:hAnsi="Source Sans Pro"/>
+          <w:sz w:val="24"/>
+          <w:szCs w:val="24"/>
+        </w:rPr>
+        <w:t>automation</w:t>
+      </w:r>
+      <w:proofErr w:type="gramEnd"/>
+      <w:r>
+        <w:rPr>
+          <w:rFonts w:ascii="Source Sans Pro" w:hAnsi="Source Sans Pro"/>
+          <w:sz w:val="24"/>
+          <w:szCs w:val="24"/>
+        </w:rPr>
+        <w:t xml:space="preserve"> testing there will not be human error, only environment. It </w:t>
+      </w:r>
+      <w:proofErr w:type="gramStart"/>
+      <w:r>
+        <w:rPr>
+          <w:rFonts w:ascii="Source Sans Pro" w:hAnsi="Source Sans Pro"/>
+          <w:sz w:val="24"/>
+          <w:szCs w:val="24"/>
+        </w:rPr>
+        <w:t>doesn’t</w:t>
+      </w:r>
+      <w:proofErr w:type="gramEnd"/>
+      <w:r>
+        <w:rPr>
+          <w:rFonts w:ascii="Source Sans Pro" w:hAnsi="Source Sans Pro"/>
+          <w:sz w:val="24"/>
+          <w:szCs w:val="24"/>
+        </w:rPr>
+        <w:t xml:space="preserve"> mean that manual testers should not do any kind of regression testing. Of course, they should. </w:t>
+      </w:r>
+      <w:r>
+        <w:rPr>
+          <w:rFonts w:ascii="Source Sans Pro" w:hAnsi="Source Sans Pro"/>
+          <w:sz w:val="24"/>
+          <w:szCs w:val="24"/>
+        </w:rPr>
+        <w:t xml:space="preserve">Our application </w:t>
+      </w:r>
+      <w:proofErr w:type="gramStart"/>
+      <w:r>
+        <w:rPr>
+          <w:rFonts w:ascii="Source Sans Pro" w:hAnsi="Source Sans Pro"/>
+          <w:sz w:val="24"/>
+          <w:szCs w:val="24"/>
+        </w:rPr>
+        <w:t>is used</w:t>
+      </w:r>
+      <w:proofErr w:type="gramEnd"/>
+      <w:r>
+        <w:rPr>
+          <w:rFonts w:ascii="Source Sans Pro" w:hAnsi="Source Sans Pro"/>
+          <w:sz w:val="24"/>
+          <w:szCs w:val="24"/>
+        </w:rPr>
+        <w:t xml:space="preserve"> in different environments. For example, cross-browser testing is important. </w:t>
+      </w:r>
+      <w:proofErr w:type="gramStart"/>
+      <w:r>
+        <w:rPr>
+          <w:rFonts w:ascii="Source Sans Pro" w:hAnsi="Source Sans Pro"/>
+          <w:sz w:val="24"/>
+          <w:szCs w:val="24"/>
+        </w:rPr>
+        <w:t>Some UI testing also can be done only by manual testing with quality, etc</w:t>
+      </w:r>
+      <w:proofErr w:type="gramEnd"/>
+      <w:r>
+        <w:rPr>
+          <w:rFonts w:ascii="Source Sans Pro" w:hAnsi="Source Sans Pro"/>
+          <w:sz w:val="24"/>
+          <w:szCs w:val="24"/>
+        </w:rPr>
+        <w:t>.</w:t>
+      </w:r>
+    </w:p>
+    <w:p>
+      <w:pPr>
+        <w:pStyle w:val="BodyText"/>
+        <w:numPr>
+          <w:ilvl w:val="0"/>
+          <w:numId w:val="3"/>
+        </w:numPr>
+        <w:spacing w:after="0"/>
+        <w:ind w:left="0" w:firstLine="709"/>
+        <w:jc w:val="both"/>
+        <w:rPr>
+          <w:rFonts w:ascii="Source Sans Pro" w:hAnsi="Source Sans Pro"/>
+          <w:sz w:val="24"/>
+          <w:szCs w:val="24"/>
+        </w:rPr>
+      </w:pPr>
+      <w:r>
+        <w:rPr>
+          <w:rFonts w:ascii="Source Sans Pro" w:hAnsi="Source Sans Pro"/>
+          <w:b/>
+          <w:sz w:val="24"/>
+          <w:szCs w:val="24"/>
+        </w:rPr>
+        <w:t>End-to-end scenarios for new features.</w:t>
+      </w:r>
+      <w:r>
+        <w:rPr>
+          <w:rFonts w:ascii="Source Sans Pro" w:hAnsi="Source Sans Pro"/>
+          <w:sz w:val="24"/>
+          <w:szCs w:val="24"/>
+        </w:rPr>
+        <w:t xml:space="preserve"> When new feature is </w:t>
+      </w:r>
+      <w:proofErr w:type="gramStart"/>
+      <w:r>
+        <w:rPr>
+          <w:rFonts w:ascii="Source Sans Pro" w:hAnsi="Source Sans Pro"/>
+          <w:sz w:val="24"/>
+          <w:szCs w:val="24"/>
+        </w:rPr>
+        <w:t>implemented</w:t>
+      </w:r>
+      <w:proofErr w:type="gramEnd"/>
+      <w:r>
+        <w:rPr>
+          <w:rFonts w:ascii="Source Sans Pro" w:hAnsi="Source Sans Pro"/>
+          <w:sz w:val="24"/>
+          <w:szCs w:val="24"/>
+        </w:rPr>
+        <w:t xml:space="preserve"> we need to create end-to-end test that will cover main aspects of the feature. It will be helpful to run such cases when new feature will be popular in using and time for manual testing is big. Also such scenarios can be included in regression set.</w:t>
+      </w:r>
+    </w:p>
+    <w:p>
+      <w:pPr>
+        <w:pStyle w:val="BodyText"/>
+        <w:numPr>
+          <w:ilvl w:val="0"/>
+          <w:numId w:val="3"/>
+        </w:numPr>
+        <w:spacing w:after="0"/>
+        <w:ind w:left="0" w:firstLine="709"/>
+        <w:jc w:val="both"/>
+        <w:rPr>
+          <w:rFonts w:ascii="Source Sans Pro" w:hAnsi="Source Sans Pro"/>
+          <w:sz w:val="24"/>
+          <w:szCs w:val="24"/>
+        </w:rPr>
+      </w:pPr>
+      <w:r>
+        <w:rPr>
+          <w:rFonts w:ascii="Source Sans Pro" w:hAnsi="Source Sans Pro"/>
+          <w:b/>
+          <w:sz w:val="24"/>
+          <w:szCs w:val="24"/>
+        </w:rPr>
+        <w:t>Performance testing (stress and load tests).</w:t>
+      </w:r>
+      <w:r>
+        <w:rPr>
+          <w:rFonts w:ascii="Source Sans Pro" w:hAnsi="Source Sans Pro"/>
+          <w:sz w:val="24"/>
+          <w:szCs w:val="24"/>
+        </w:rPr>
+        <w:t xml:space="preserve"> Such kind of testing is impossible to perform manually. Automation testing can do that. It allows </w:t>
+      </w:r>
+      <w:proofErr w:type="gramStart"/>
+      <w:r>
+        <w:rPr>
+          <w:rFonts w:ascii="Source Sans Pro" w:hAnsi="Source Sans Pro"/>
+          <w:sz w:val="24"/>
+          <w:szCs w:val="24"/>
+        </w:rPr>
+        <w:t>to estimate</w:t>
+      </w:r>
+      <w:proofErr w:type="gramEnd"/>
+      <w:r>
+        <w:rPr>
+          <w:rFonts w:ascii="Source Sans Pro" w:hAnsi="Source Sans Pro"/>
+          <w:sz w:val="24"/>
+          <w:szCs w:val="24"/>
+        </w:rPr>
+        <w:t xml:space="preserve"> how system response to high loading and gives an answer about how many simultaneous user can work with application without notable performance reducing.</w:t>
+      </w:r>
+    </w:p>
+    <w:p>
+      <w:pPr>
+        <w:pStyle w:val="BodyText"/>
+        <w:spacing w:after="0"/>
+        <w:ind w:left="709"/>
+        <w:jc w:val="both"/>
+        <w:rPr>
+          <w:rFonts w:ascii="Source Sans Pro" w:hAnsi="Source Sans Pro"/>
+          <w:sz w:val="24"/>
+          <w:szCs w:val="24"/>
+        </w:rPr>
+      </w:pPr>
+    </w:p>
+    <w:p>
+      <w:pPr>
+        <w:pStyle w:val="BodyText"/>
+        <w:spacing w:after="0"/>
+        <w:ind w:firstLine="709"/>
+        <w:jc w:val="both"/>
+        <w:rPr>
+          <w:rFonts w:ascii="Source Sans Pro" w:hAnsi="Source Sans Pro"/>
+          <w:sz w:val="24"/>
+          <w:szCs w:val="24"/>
+        </w:rPr>
+      </w:pPr>
+      <w:proofErr w:type="gramStart"/>
+      <w:r>
+        <w:rPr>
+          <w:rFonts w:ascii="Source Sans Pro" w:hAnsi="Source Sans Pro"/>
+          <w:sz w:val="24"/>
+          <w:szCs w:val="24"/>
+        </w:rPr>
+        <w:t>Generally speaking I</w:t>
+      </w:r>
+      <w:proofErr w:type="gramEnd"/>
+      <w:r>
+        <w:rPr>
+          <w:rFonts w:ascii="Source Sans Pro" w:hAnsi="Source Sans Pro"/>
+          <w:sz w:val="24"/>
+          <w:szCs w:val="24"/>
+        </w:rPr>
+        <w:t xml:space="preserve"> would advise to automate</w:t>
+      </w:r>
+      <w:r>
+        <w:rPr>
+          <w:rFonts w:ascii="Source Sans Pro" w:hAnsi="Source Sans Pro"/>
+          <w:sz w:val="24"/>
+          <w:szCs w:val="24"/>
+        </w:rPr>
+        <w:t>:</w:t>
+      </w:r>
+    </w:p>
+    <w:p>
+      <w:pPr>
+        <w:pStyle w:val="BodyText"/>
+        <w:numPr>
+          <w:ilvl w:val="0"/>
+          <w:numId w:val="3"/>
+        </w:numPr>
+        <w:spacing w:after="0"/>
+        <w:ind w:left="0" w:firstLine="709"/>
+        <w:jc w:val="both"/>
+        <w:rPr>
+          <w:rFonts w:ascii="Source Sans Pro" w:hAnsi="Source Sans Pro"/>
+          <w:sz w:val="24"/>
+          <w:szCs w:val="24"/>
+        </w:rPr>
+      </w:pPr>
+      <w:r>
+        <w:rPr>
+          <w:rFonts w:ascii="Source Sans Pro" w:hAnsi="Source Sans Pro"/>
+          <w:sz w:val="24"/>
+          <w:szCs w:val="24"/>
+        </w:rPr>
+        <w:t>Repetitive tests that run for multiple builds;</w:t>
+      </w:r>
+    </w:p>
+    <w:p>
+      <w:pPr>
+        <w:pStyle w:val="BodyText"/>
+        <w:numPr>
+          <w:ilvl w:val="0"/>
+          <w:numId w:val="3"/>
+        </w:numPr>
+        <w:spacing w:after="0"/>
+        <w:ind w:left="0" w:firstLine="709"/>
+        <w:jc w:val="both"/>
+        <w:rPr>
+          <w:rFonts w:ascii="Source Sans Pro" w:hAnsi="Source Sans Pro"/>
+          <w:sz w:val="24"/>
+          <w:szCs w:val="24"/>
+        </w:rPr>
+      </w:pPr>
+      <w:r>
+        <w:rPr>
+          <w:rFonts w:ascii="Source Sans Pro" w:hAnsi="Source Sans Pro"/>
+          <w:sz w:val="24"/>
+          <w:szCs w:val="24"/>
+        </w:rPr>
+        <w:t>Tests that tend to cause human error;</w:t>
+      </w:r>
+    </w:p>
+    <w:p>
+      <w:pPr>
+        <w:pStyle w:val="BodyText"/>
+        <w:numPr>
+          <w:ilvl w:val="0"/>
+          <w:numId w:val="3"/>
+        </w:numPr>
+        <w:spacing w:after="0"/>
+        <w:ind w:left="0" w:firstLine="709"/>
+        <w:jc w:val="both"/>
+        <w:rPr>
+          <w:rFonts w:ascii="Source Sans Pro" w:hAnsi="Source Sans Pro"/>
+          <w:sz w:val="24"/>
+          <w:szCs w:val="24"/>
+        </w:rPr>
+      </w:pPr>
+      <w:r>
+        <w:rPr>
+          <w:rFonts w:ascii="Source Sans Pro" w:hAnsi="Source Sans Pro"/>
+          <w:sz w:val="24"/>
+          <w:szCs w:val="24"/>
+        </w:rPr>
+        <w:t xml:space="preserve">Frequently used functionality that introduces </w:t>
+      </w:r>
+      <w:proofErr w:type="gramStart"/>
+      <w:r>
+        <w:rPr>
+          <w:rFonts w:ascii="Source Sans Pro" w:hAnsi="Source Sans Pro"/>
+          <w:sz w:val="24"/>
+          <w:szCs w:val="24"/>
+        </w:rPr>
+        <w:t>high risk</w:t>
+      </w:r>
+      <w:proofErr w:type="gramEnd"/>
+      <w:r>
+        <w:rPr>
+          <w:rFonts w:ascii="Source Sans Pro" w:hAnsi="Source Sans Pro"/>
+          <w:sz w:val="24"/>
+          <w:szCs w:val="24"/>
+        </w:rPr>
+        <w:t xml:space="preserve"> conditions.</w:t>
+      </w:r>
+    </w:p>
+    <w:p>
+      <w:pPr>
+        <w:pStyle w:val="BodyText"/>
+        <w:numPr>
+          <w:ilvl w:val="0"/>
+          <w:numId w:val="3"/>
+        </w:numPr>
+        <w:spacing w:after="0"/>
+        <w:ind w:left="0" w:firstLine="709"/>
+        <w:jc w:val="both"/>
+        <w:rPr>
+          <w:rFonts w:ascii="Source Sans Pro" w:hAnsi="Source Sans Pro"/>
+          <w:sz w:val="24"/>
+          <w:szCs w:val="24"/>
+        </w:rPr>
+      </w:pPr>
+      <w:r>
+        <w:rPr>
+          <w:rFonts w:ascii="Source Sans Pro" w:hAnsi="Source Sans Pro"/>
+          <w:sz w:val="24"/>
+          <w:szCs w:val="24"/>
+        </w:rPr>
+        <w:t>Tests that are impossible to perform manually.</w:t>
+      </w:r>
+    </w:p>
+    <w:p>
+      <w:pPr>
+        <w:pStyle w:val="BodyText"/>
+        <w:numPr>
+          <w:ilvl w:val="0"/>
+          <w:numId w:val="3"/>
+        </w:numPr>
+        <w:spacing w:after="0"/>
+        <w:ind w:left="0" w:firstLine="709"/>
+        <w:jc w:val="both"/>
+        <w:rPr>
+          <w:rFonts w:ascii="Source Sans Pro" w:hAnsi="Source Sans Pro"/>
+          <w:sz w:val="24"/>
+          <w:szCs w:val="24"/>
+        </w:rPr>
+      </w:pPr>
+      <w:r>
+        <w:rPr>
+          <w:rFonts w:ascii="Source Sans Pro" w:hAnsi="Source Sans Pro"/>
+          <w:sz w:val="24"/>
+          <w:szCs w:val="24"/>
+        </w:rPr>
+        <w:t>Tests that take a lot of effort and time when manual testing.</w:t>
+      </w:r>
+    </w:p>
+    <w:p>
+      <w:pPr>
+        <w:pStyle w:val="BodyText"/>
+        <w:spacing w:after="0"/>
+        <w:jc w:val="both"/>
+        <w:rPr>
+          <w:rFonts w:ascii="Source Sans Pro" w:hAnsi="Source Sans Pro"/>
+          <w:sz w:val="24"/>
+          <w:szCs w:val="24"/>
+        </w:rPr>
+      </w:pPr>
     </w:p>
     <w:p>
       <w:pPr>
@@ -1006,6 +1719,8 @@
         </w:rPr>
         <w:br w:type="page"/>
       </w:r>
+      <w:bookmarkStart w:id="0" w:name="_GoBack"/>
+      <w:bookmarkEnd w:id="0"/>
     </w:p>
     <w:p>
       <w:pPr>
@@ -1641,17 +2356,7 @@
           <w:sz w:val="24"/>
           <w:szCs w:val="24"/>
         </w:rPr>
-        <w:t xml:space="preserve"> say there are 4</w:t>
-      </w:r>
-      <w:bookmarkStart w:id="0" w:name="_GoBack"/>
-      <w:bookmarkEnd w:id="0"/>
-      <w:r>
-        <w:rPr>
-          <w:rFonts w:ascii="Source Sans Pro" w:hAnsi="Source Sans Pro"/>
-          <w:sz w:val="24"/>
-          <w:szCs w:val="24"/>
-        </w:rPr>
-        <w:t xml:space="preserve"> releases per year with 3 features of middle complexity. Then we got next figures:</w:t>
+        <w:t xml:space="preserve"> say there are 4 releases per year with 3 features of middle complexity. Then we got next figures:</w:t>
       </w:r>
     </w:p>
     <w:p>
@@ -3010,6 +3715,17 @@
       <w:szCs w:val="24"/>
     </w:rPr>
   </w:style>
+  <w:style w:type="paragraph" w:styleId="ListParagraph">
+    <w:name w:val="List Paragraph"/>
+    <w:basedOn w:val="Normal"/>
+    <w:uiPriority w:val="34"/>
+    <w:qFormat/>
+    <w:rsid w:val="00B11B5B"/>
+    <w:pPr>
+      <w:ind w:left="720"/>
+      <w:contextualSpacing/>
+    </w:pPr>
+  </w:style>
 </w:styles>
 </file>
 

</xml_diff>